<commit_message>
amahdya's files for turn in
</commit_message>
<xml_diff>
--- a/report/report.docx
+++ b/report/report.docx
@@ -8,33 +8,11 @@
           <w:lang w:bidi="ar-JO"/>
         </w:rPr>
       </w:pPr>
-      <w:proofErr w:type="spellStart"/>
-      <w:r>
-        <w:rPr>
-          <w:lang w:bidi="ar-JO"/>
-        </w:rPr>
-        <w:t>Fadi</w:t>
-      </w:r>
-      <w:proofErr w:type="spellEnd"/>
-      <w:r>
-        <w:rPr>
-          <w:lang w:bidi="ar-JO"/>
-        </w:rPr>
-        <w:t xml:space="preserve"> </w:t>
-      </w:r>
-      <w:proofErr w:type="spellStart"/>
-      <w:r>
-        <w:rPr>
-          <w:lang w:bidi="ar-JO"/>
-        </w:rPr>
-        <w:t>Dasus</w:t>
-      </w:r>
-      <w:proofErr w:type="spellEnd"/>
-      <w:r>
-        <w:rPr>
-          <w:lang w:bidi="ar-JO"/>
-        </w:rPr>
-        <w:t xml:space="preserve"> and Mohammad Nadim </w:t>
+      <w:r>
+        <w:rPr>
+          <w:lang w:bidi="ar-JO"/>
+        </w:rPr>
+        <w:t xml:space="preserve">Fadi Dasus and Mohammad Nadim </w:t>
       </w:r>
     </w:p>
     <w:p>
@@ -80,21 +58,7 @@
         <w:rPr>
           <w:lang w:bidi="ar-JO"/>
         </w:rPr>
-        <w:t xml:space="preserve">Our </w:t>
-      </w:r>
-      <w:proofErr w:type="spellStart"/>
-      <w:r>
-        <w:rPr>
-          <w:lang w:bidi="ar-JO"/>
-        </w:rPr>
-        <w:t>sharded</w:t>
-      </w:r>
-      <w:proofErr w:type="spellEnd"/>
-      <w:r>
-        <w:rPr>
-          <w:lang w:bidi="ar-JO"/>
-        </w:rPr>
-        <w:t xml:space="preserve"> cluster components:</w:t>
+        <w:t>Our sharded cluster components:</w:t>
       </w:r>
     </w:p>
     <w:p>
@@ -144,19 +108,11 @@
           <w:lang w:bidi="ar-JO"/>
         </w:rPr>
       </w:pPr>
-      <w:proofErr w:type="spellStart"/>
-      <w:r>
-        <w:rPr>
-          <w:lang w:bidi="ar-JO"/>
-        </w:rPr>
-        <w:t>Congif</w:t>
-      </w:r>
-      <w:proofErr w:type="spellEnd"/>
-      <w:r>
-        <w:rPr>
-          <w:lang w:bidi="ar-JO"/>
-        </w:rPr>
-        <w:t xml:space="preserve"> replica set</w:t>
+      <w:r>
+        <w:rPr>
+          <w:lang w:bidi="ar-JO"/>
+        </w:rPr>
+        <w:t>Congif replica set</w:t>
       </w:r>
     </w:p>
     <w:p>
@@ -314,68 +270,24 @@
           <w:lang w:bidi="ar-JO"/>
         </w:rPr>
       </w:pPr>
-      <w:proofErr w:type="spellStart"/>
-      <w:r>
-        <w:rPr>
-          <w:lang w:bidi="ar-JO"/>
-        </w:rPr>
-        <w:t>Sharding</w:t>
-      </w:r>
-      <w:proofErr w:type="spellEnd"/>
-      <w:r>
-        <w:rPr>
-          <w:lang w:bidi="ar-JO"/>
-        </w:rPr>
-        <w:t xml:space="preserve"> </w:t>
-      </w:r>
-      <w:proofErr w:type="spellStart"/>
-      <w:r>
-        <w:rPr>
-          <w:lang w:bidi="ar-JO"/>
-        </w:rPr>
-        <w:t>kye</w:t>
-      </w:r>
-      <w:proofErr w:type="spellEnd"/>
-      <w:r>
-        <w:rPr>
-          <w:lang w:bidi="ar-JO"/>
-        </w:rPr>
-        <w:t>:</w:t>
-      </w:r>
-    </w:p>
-    <w:p>
-      <w:pPr>
-        <w:rPr>
-          <w:lang w:bidi="ar-JO"/>
-        </w:rPr>
-      </w:pPr>
-      <w:proofErr w:type="spellStart"/>
-      <w:r>
-        <w:rPr>
-          <w:lang w:bidi="ar-JO"/>
-        </w:rPr>
-        <w:t>sh.shardCollection</w:t>
-      </w:r>
-      <w:proofErr w:type="spellEnd"/>
-      <w:r>
-        <w:rPr>
-          <w:lang w:bidi="ar-JO"/>
-        </w:rPr>
-        <w:t>('</w:t>
-      </w:r>
-      <w:proofErr w:type="spellStart"/>
-      <w:r>
-        <w:rPr>
-          <w:lang w:bidi="ar-JO"/>
-        </w:rPr>
-        <w:t>assignment.book</w:t>
-      </w:r>
-      <w:proofErr w:type="spellEnd"/>
-      <w:r>
-        <w:rPr>
-          <w:lang w:bidi="ar-JO"/>
-        </w:rPr>
-        <w:t xml:space="preserve">',{ISBN:1,title:1}) </w:t>
+      <w:r>
+        <w:rPr>
+          <w:lang w:bidi="ar-JO"/>
+        </w:rPr>
+        <w:t>Sharding kye:</w:t>
+      </w:r>
+    </w:p>
+    <w:p>
+      <w:pPr>
+        <w:rPr>
+          <w:lang w:bidi="ar-JO"/>
+        </w:rPr>
+      </w:pPr>
+      <w:r>
+        <w:rPr>
+          <w:lang w:bidi="ar-JO"/>
+        </w:rPr>
+        <w:t xml:space="preserve">sh.shardCollection('assignment.book',{ISBN:1,title:1}) </w:t>
       </w:r>
     </w:p>
     <w:p>
@@ -2210,21 +2122,7 @@
         <w:rPr>
           <w:rFonts w:asciiTheme="majorHAnsi" w:hAnsiTheme="majorHAnsi"/>
         </w:rPr>
-        <w:t xml:space="preserve"> </w:t>
-      </w:r>
-      <w:proofErr w:type="spellStart"/>
-      <w:r>
-        <w:rPr>
-          <w:rFonts w:asciiTheme="majorHAnsi" w:hAnsiTheme="majorHAnsi"/>
-        </w:rPr>
-        <w:t>graphLookup</w:t>
-      </w:r>
-      <w:proofErr w:type="spellEnd"/>
-      <w:r>
-        <w:rPr>
-          <w:rFonts w:asciiTheme="majorHAnsi" w:hAnsiTheme="majorHAnsi"/>
-        </w:rPr>
-        <w:t xml:space="preserve"> was a straightforward process, while the recursive with clause was as complicated as it can be.</w:t>
+        <w:t xml:space="preserve"> graphLookup was a straightforward process, while the recursive with clause was as complicated as it can be.</w:t>
       </w:r>
     </w:p>
     <w:p>
@@ -3135,13 +3033,236 @@
         </w:rPr>
         <w:t>p</w:t>
       </w:r>
+      <w:r>
+        <w:rPr>
+          <w:lang w:val="en-DK"/>
+        </w:rPr>
+        <w:t xml:space="preserve"> Question 3</w:t>
+      </w:r>
+    </w:p>
+    <w:p>
+      <w:pPr>
+        <w:spacing w:after="0" w:line="240" w:lineRule="auto"/>
+      </w:pPr>
+    </w:p>
+    <w:p>
+      <w:pPr>
+        <w:spacing w:after="0" w:line="240" w:lineRule="auto"/>
+      </w:pPr>
+      <w:r>
+        <w:rPr>
+          <w:lang w:val="en-DK"/>
+        </w:rPr>
+        <w:t xml:space="preserve">While re-working the Amazon Case schema </w:t>
+      </w:r>
+      <w:r>
+        <w:t>our group made</w:t>
+      </w:r>
+      <w:r>
+        <w:rPr>
+          <w:lang w:val="en-DK"/>
+        </w:rPr>
+        <w:t xml:space="preserve"> several changes.  </w:t>
+      </w:r>
+      <w:r>
+        <w:t>Orderline was reduced to a document in Customer that h</w:t>
+      </w:r>
+      <w:r>
+        <w:rPr>
+          <w:lang w:val="en-DK"/>
+        </w:rPr>
+        <w:t xml:space="preserve">eld </w:t>
+      </w:r>
+      <w:r>
+        <w:t>the OrderId</w:t>
+      </w:r>
+      <w:r>
+        <w:rPr>
+          <w:lang w:val="en-DK"/>
+        </w:rPr>
+        <w:t xml:space="preserve"> because Orderline would serve no purpose as a collection</w:t>
+      </w:r>
+      <w:r>
+        <w:t>.</w:t>
+      </w:r>
+      <w:r>
+        <w:rPr>
+          <w:lang w:val="en-DK"/>
+        </w:rPr>
+        <w:t xml:space="preserve">  Orderline existed in the E/R model mostly due to normalization, which doesn’t apply to a document-oriented database like Mongo.</w:t>
+      </w:r>
+      <w:r>
+        <w:t xml:space="preserve">  It was also decided that </w:t>
+      </w:r>
+      <w:r>
+        <w:t>Fiction, Non-fiction, and Genre were condensed and made into a part of Category</w:t>
+      </w:r>
+      <w:r>
+        <w:t xml:space="preserve"> for reasons similar to why Orderline was reduced.</w:t>
+      </w:r>
+      <w:r>
+        <w:t xml:space="preserve">  Author was extracted and made into a separate collection</w:t>
+      </w:r>
+      <w:r>
+        <w:rPr>
+          <w:lang w:val="en-DK"/>
+        </w:rPr>
+        <w:t xml:space="preserve"> mostly for extensibility purposes and to keep the Book collection from becoming too large</w:t>
+      </w:r>
+      <w:r>
+        <w:t>.  Finally</w:t>
+      </w:r>
+      <w:r>
+        <w:rPr>
+          <w:lang w:val="en-DK"/>
+        </w:rPr>
+        <w:t>,</w:t>
+      </w:r>
+      <w:r>
+        <w:t xml:space="preserve"> </w:t>
+      </w:r>
+      <w:r>
+        <w:t xml:space="preserve">the former </w:t>
+      </w:r>
+      <w:r>
+        <w:t>Characters</w:t>
+      </w:r>
+      <w:r>
+        <w:t xml:space="preserve"> table</w:t>
+      </w:r>
+      <w:r>
+        <w:t xml:space="preserve"> was made into a document in</w:t>
+      </w:r>
+      <w:r>
+        <w:t>side of</w:t>
+      </w:r>
+      <w:r>
+        <w:t xml:space="preserve"> Book.</w:t>
+      </w:r>
+    </w:p>
+    <w:p>
+      <w:pPr>
+        <w:spacing w:after="0" w:line="240" w:lineRule="auto"/>
+      </w:pPr>
+      <w:r>
+        <w:t>Order had</w:t>
+      </w:r>
+      <w:r>
+        <w:t xml:space="preserve"> </w:t>
+      </w:r>
+      <w:r>
+        <w:t>order</w:t>
+      </w:r>
+      <w:r>
+        <w:rPr>
+          <w:lang w:val="en-DK"/>
+        </w:rPr>
+        <w:t>_</w:t>
+      </w:r>
+      <w:r>
+        <w:t>state added</w:t>
+      </w:r>
+      <w:r>
+        <w:t xml:space="preserve"> as a document and</w:t>
+      </w:r>
+      <w:r>
+        <w:t xml:space="preserve"> Book had title and category_id added</w:t>
+      </w:r>
+      <w:r>
+        <w:t xml:space="preserve"> for the sake of searches</w:t>
+      </w:r>
+      <w:r>
+        <w:t>.</w:t>
+      </w:r>
+      <w:r>
+        <w:t xml:space="preserve"> </w:t>
+      </w:r>
+      <w:r>
+        <w:t>The Category collection recursively refers to the book then fiction and non-fiction and further down in a tree-like structure.</w:t>
+      </w:r>
+      <w:r>
+        <w:rPr>
+          <w:lang w:val="en-DK"/>
+        </w:rPr>
+        <w:t xml:space="preserve">  There were several ideas for how to organize Category, but it was settled that the tree structure would be the easiest to search.  Overall, t</w:t>
+      </w:r>
+      <w:r>
+        <w:t>hese decisions were taken mostly to simplify the E/R model while keeping it logical to search.</w:t>
+      </w:r>
+    </w:p>
+    <w:p>
+      <w:pPr>
+        <w:spacing w:after="0" w:line="240" w:lineRule="auto"/>
+      </w:pPr>
+    </w:p>
+    <w:p>
+      <w:pPr>
+        <w:spacing w:after="0" w:line="240" w:lineRule="auto"/>
+        <w:rPr>
+          <w:lang w:val="en-DK"/>
+        </w:rPr>
+      </w:pPr>
+      <w:r>
+        <w:t xml:space="preserve">The difficult parts of the exercise were mostly in the implementation.  </w:t>
+      </w:r>
+      <w:r>
+        <w:rPr>
+          <w:lang w:val="en-DK"/>
+        </w:rPr>
+        <w:t xml:space="preserve">It can be good to apply a schema to MongoDB but if the schema becomes too restrictive, then it becomes more difficult to insert data due to the amount of areas where the validation can fail.  Without the help of an IDE, it took a lot of trial and error to figure out why and where an insert was failing.  </w:t>
+      </w:r>
+      <w:r>
+        <w:t xml:space="preserve">The easy part </w:t>
+      </w:r>
+      <w:r>
+        <w:rPr>
+          <w:lang w:val="en-DK"/>
+        </w:rPr>
+        <w:t>was</w:t>
+      </w:r>
+      <w:r>
+        <w:t xml:space="preserve"> that once the collections are implemented </w:t>
+      </w:r>
+      <w:r>
+        <w:t>searching and modifying data</w:t>
+      </w:r>
+      <w:r>
+        <w:t xml:space="preserve"> </w:t>
+      </w:r>
+      <w:r>
+        <w:t>wa</w:t>
+      </w:r>
+      <w:r>
+        <w:t>s fast.</w:t>
+      </w:r>
+      <w:r>
+        <w:rPr>
+          <w:lang w:val="en-DK"/>
+        </w:rPr>
+        <w:t xml:space="preserve">  Aggregation was a lot easier to write and execute in Mongo than in a relational database like </w:t>
+      </w:r>
+      <w:r>
+        <w:rPr>
+          <w:lang w:val="en-DK"/>
+        </w:rPr>
+        <w:t>relational databases</w:t>
+      </w:r>
       <w:bookmarkStart w:id="0" w:name="_GoBack"/>
       <w:bookmarkEnd w:id="0"/>
       <w:r>
         <w:rPr>
           <w:lang w:val="en-DK"/>
         </w:rPr>
-        <w:t xml:space="preserve"> Question 3</w:t>
+        <w:t xml:space="preserve"> because it operates in steps.</w:t>
+      </w:r>
+      <w:r>
+        <w:t xml:space="preserve">  It was also easier to find data due to the hierarchical structure of the collections.</w:t>
+      </w:r>
+      <w:r>
+        <w:rPr>
+          <w:lang w:val="en-DK"/>
+        </w:rPr>
+        <w:t xml:space="preserve">  Finally, the Mongo database doesn’t use normalization.</w:t>
       </w:r>
     </w:p>
     <w:p>
@@ -3152,147 +3273,36 @@
     <w:p>
       <w:pPr>
         <w:spacing w:after="0" w:line="240" w:lineRule="auto"/>
-      </w:pPr>
-      <w:proofErr w:type="spellStart"/>
-      <w:r>
-        <w:t>Orderline</w:t>
-      </w:r>
-      <w:proofErr w:type="spellEnd"/>
-      <w:r>
-        <w:t xml:space="preserve"> was reduced to a document in Customer that holds the </w:t>
-      </w:r>
-      <w:proofErr w:type="spellStart"/>
-      <w:r>
-        <w:t>OrderId</w:t>
-      </w:r>
-      <w:proofErr w:type="spellEnd"/>
-      <w:r>
-        <w:t>.  Author was extracted and made into a separate collection.  Fiction, Non-fiction, and Genre were condensed and made into a part of Category. Finally</w:t>
-      </w:r>
-      <w:r>
         <w:rPr>
           <w:lang w:val="en-DK"/>
         </w:rPr>
-        <w:t>,</w:t>
-      </w:r>
-      <w:r>
-        <w:t xml:space="preserve"> Characters was made into a document in Book.</w:t>
-      </w:r>
-    </w:p>
-    <w:p>
-      <w:pPr>
-        <w:spacing w:after="0" w:line="240" w:lineRule="auto"/>
-      </w:pPr>
-      <w:r>
-        <w:t xml:space="preserve">Order had documents added such as Total price and order state added.  Book had title and </w:t>
-      </w:r>
-      <w:proofErr w:type="spellStart"/>
-      <w:r>
-        <w:t>category_id</w:t>
-      </w:r>
-      <w:proofErr w:type="spellEnd"/>
-      <w:r>
-        <w:t xml:space="preserve"> added.</w:t>
-      </w:r>
-    </w:p>
-    <w:p>
-      <w:pPr>
-        <w:spacing w:after="0" w:line="240" w:lineRule="auto"/>
-      </w:pPr>
-      <w:r>
-        <w:t>The Category collection recursively refers to the book then fiction and non-fiction and further down in a tree-like structure.</w:t>
+      </w:pPr>
+      <w:r>
+        <w:t>In a relational database it</w:t>
       </w:r>
       <w:r>
         <w:rPr>
           <w:lang w:val="en-DK"/>
         </w:rPr>
-        <w:t xml:space="preserve">  </w:t>
-      </w:r>
-      <w:r>
-        <w:t>These decisions were taken mostly to simplify the E/R model while keeping it logical to search.</w:t>
-      </w:r>
-    </w:p>
-    <w:p>
-      <w:pPr>
-        <w:spacing w:after="0" w:line="240" w:lineRule="auto"/>
-      </w:pPr>
-    </w:p>
-    <w:p>
-      <w:pPr>
-        <w:spacing w:after="0" w:line="240" w:lineRule="auto"/>
-      </w:pPr>
-      <w:r>
-        <w:t xml:space="preserve">Category would require </w:t>
-      </w:r>
-      <w:proofErr w:type="spellStart"/>
-      <w:r>
-        <w:t>graphLookup</w:t>
-      </w:r>
-      <w:proofErr w:type="spellEnd"/>
-      <w:r>
-        <w:t xml:space="preserve"> to find various categories.  However, I would have liked to try organizing Category a bit differently to make searching from Book a little easier even if it resulted in more collections.</w:t>
-      </w:r>
-    </w:p>
-    <w:p>
-      <w:pPr>
-        <w:spacing w:after="0" w:line="240" w:lineRule="auto"/>
-      </w:pPr>
-    </w:p>
-    <w:p>
-      <w:pPr>
-        <w:spacing w:after="0" w:line="240" w:lineRule="auto"/>
-      </w:pPr>
-      <w:r>
-        <w:t>The difficult parts of the exercise were mostly in the implementation.  It was difficult to find good reference for implementing various methods and the Mongo shell does not give a human readable indication for why errors occur.  This left a lot of work up to trial and error which cost a lot of time.  The easy part is that once the collections in the database are implemented, querying is fast.</w:t>
-      </w:r>
-    </w:p>
-    <w:p>
-      <w:pPr>
-        <w:spacing w:after="0" w:line="240" w:lineRule="auto"/>
-      </w:pPr>
-      <w:r>
-        <w:t>The MongoDB database doesn't require as much elaboration in the queries to operate on data, however SQL is better at elaborating on why errors have occurred.  While MongoDB is more powerful it is harder to control and more difficult to troubleshoot than SQL.</w:t>
-      </w:r>
-    </w:p>
-    <w:p>
-      <w:pPr>
-        <w:spacing w:after="0" w:line="240" w:lineRule="auto"/>
-      </w:pPr>
-    </w:p>
-    <w:p>
-      <w:pPr>
-        <w:spacing w:after="0" w:line="240" w:lineRule="auto"/>
-      </w:pPr>
-      <w:r>
-        <w:t>It</w:t>
+        <w:t>’</w:t>
+      </w:r>
+      <w:r>
+        <w:t>s easier to apply constraints but</w:t>
       </w:r>
       <w:r>
         <w:rPr>
           <w:lang w:val="en-DK"/>
         </w:rPr>
-        <w:t>’</w:t>
-      </w:r>
-      <w:r>
-        <w:t>s easier to define a schema in terms of making the constraints, MongoDB isn't as structured and rigid as relational databases tend to be and it's easier to query.  However, the lack of enforced structure can be a problem if the data is supposed to be static such as various fields in book.  In that case the benefits that MongoDB provides will not be utilized and it would be better to use a relational SQL database.</w:t>
-      </w:r>
-    </w:p>
-    <w:p>
-      <w:pPr>
-        <w:spacing w:after="0" w:line="240" w:lineRule="auto"/>
-      </w:pPr>
-    </w:p>
-    <w:p>
-      <w:pPr>
-        <w:spacing w:after="0" w:line="240" w:lineRule="auto"/>
+        <w:t xml:space="preserve"> due to the structure of a relational database it can’t handle ambiguity in the data with the same ease that a document-oriented database like Mongo can</w:t>
+      </w:r>
+      <w:r>
+        <w:t xml:space="preserve">.  However, the lack of enforced structure can be a problem if the data is supposed to be static.  </w:t>
+      </w:r>
+      <w:r>
         <w:rPr>
           <w:lang w:val="en-DK"/>
         </w:rPr>
-      </w:pPr>
-      <w:r>
-        <w:rPr>
-          <w:lang w:val="en-DK"/>
-        </w:rPr>
-        <w:t>**I don’t have to consider joins in the same sense as relational operations</w:t>
+        <w:t>A relational database typically handles aggregation through functions.  While these functions are useful it is more difficult to create an aggregation due to having to sort the data and find the necessary attributes to operate on first.  Finally, normalization can be a good way to keep data organized but depending on the use case, not every problem will mind some redundant data.</w:t>
       </w:r>
     </w:p>
     <w:p>
@@ -3767,6 +3777,7 @@
     <w:lsdException w:name="HTML Sample" w:semiHidden="1" w:unhideWhenUsed="1"/>
     <w:lsdException w:name="HTML Typewriter" w:semiHidden="1" w:unhideWhenUsed="1"/>
     <w:lsdException w:name="HTML Variable" w:semiHidden="1" w:unhideWhenUsed="1"/>
+    <w:lsdException w:name="Normal Table" w:semiHidden="1" w:unhideWhenUsed="1"/>
     <w:lsdException w:name="annotation subject" w:semiHidden="1" w:unhideWhenUsed="1"/>
     <w:lsdException w:name="No List" w:semiHidden="1" w:unhideWhenUsed="1"/>
     <w:lsdException w:name="Outline List 1" w:semiHidden="1" w:unhideWhenUsed="1"/>
@@ -3813,8 +3824,10 @@
     <w:lsdException w:name="Table Subtle 2" w:semiHidden="1" w:unhideWhenUsed="1"/>
     <w:lsdException w:name="Table Web 1" w:semiHidden="1" w:unhideWhenUsed="1"/>
     <w:lsdException w:name="Table Web 2" w:semiHidden="1" w:unhideWhenUsed="1"/>
+    <w:lsdException w:name="Table Web 3" w:semiHidden="1" w:unhideWhenUsed="1"/>
     <w:lsdException w:name="Balloon Text" w:semiHidden="1" w:unhideWhenUsed="1"/>
     <w:lsdException w:name="Table Grid" w:uiPriority="39"/>
+    <w:lsdException w:name="Table Theme" w:semiHidden="1" w:unhideWhenUsed="1"/>
     <w:lsdException w:name="Placeholder Text" w:semiHidden="1"/>
     <w:lsdException w:name="No Spacing" w:uiPriority="1" w:qFormat="1"/>
     <w:lsdException w:name="Light Shading" w:uiPriority="60"/>

</xml_diff>